<commit_message>
Processen toegevoegd aan leeruitkomsten van niveau 2
</commit_message>
<xml_diff>
--- a/SE/Leeruitkomsten Software Engineering.docx
+++ b/SE/Leeruitkomsten Software Engineering.docx
@@ -19,23 +19,7 @@
         <w:t xml:space="preserve">concept </w:t>
       </w:r>
       <w:r>
-        <w:t xml:space="preserve">leeruitkomsten van HBO-ICT Software Engineering. De leeruitkomsten zijn geheel conform </w:t>
-      </w:r>
-      <w:proofErr w:type="spellStart"/>
-      <w:r>
-        <w:t>HBO-i</w:t>
-      </w:r>
-      <w:proofErr w:type="spellEnd"/>
-      <w:r>
-        <w:t xml:space="preserve"> en </w:t>
-      </w:r>
-      <w:proofErr w:type="spellStart"/>
-      <w:r>
-        <w:t>Tuning</w:t>
-      </w:r>
-      <w:proofErr w:type="spellEnd"/>
-      <w:r>
-        <w:t xml:space="preserve">. Ook is een koppeling met de SSDLC. De </w:t>
+        <w:t xml:space="preserve">leeruitkomsten van HBO-ICT Software Engineering. De leeruitkomsten zijn geheel conform HBO-i en Tuning. Ook is een koppeling met de SSDLC. De </w:t>
       </w:r>
       <w:hyperlink r:id="rId5" w:history="1">
         <w:r>
@@ -103,13 +87,8 @@
       </w:r>
     </w:p>
     <w:p>
-      <w:proofErr w:type="spellStart"/>
-      <w:r>
-        <w:t>HBO-i</w:t>
-      </w:r>
-      <w:proofErr w:type="spellEnd"/>
-      <w:r>
-        <w:t xml:space="preserve"> schrijft als context voor niveau 2 voor: </w:t>
+      <w:r>
+        <w:t xml:space="preserve">HBO-i schrijft als context voor niveau 2 voor: </w:t>
       </w:r>
       <w:r>
         <w:t>Software systeem bestaand uit subsystemen</w:t>
@@ -136,27 +115,37 @@
       <w:r>
         <w:t xml:space="preserve">De student valideert </w:t>
       </w:r>
-      <w:proofErr w:type="spellStart"/>
+      <w:r>
+        <w:t xml:space="preserve">in het requirementsanalyseproces </w:t>
+      </w:r>
       <w:r>
         <w:t>requirements.</w:t>
       </w:r>
-      <w:proofErr w:type="spellEnd"/>
-      <w:r>
-        <w:br/>
-      </w:r>
-      <w:r>
-        <w:t>De student adviseert over de onderdeelselectie.</w:t>
-      </w:r>
-      <w:r>
-        <w:br/>
-      </w:r>
-      <w:r>
-        <w:t>De student adviseert over de architectuur.</w:t>
-      </w:r>
-      <w:r>
-        <w:br/>
-      </w:r>
-      <w:r>
+      <w:r>
+        <w:t xml:space="preserve"> </w:t>
+      </w:r>
+      <w:r>
+        <w:br/>
+        <w:t>De student adviseert</w:t>
+      </w:r>
+      <w:r>
+        <w:t xml:space="preserve"> in het pakketselectieproces</w:t>
+      </w:r>
+      <w:r>
+        <w:t xml:space="preserve"> over de onderdeelselectie.</w:t>
+      </w:r>
+      <w:r>
+        <w:br/>
+        <w:t xml:space="preserve">De student adviseert </w:t>
+      </w:r>
+      <w:r>
+        <w:t xml:space="preserve">in het ontwerpproces </w:t>
+      </w:r>
+      <w:r>
+        <w:t>over de architectuur.</w:t>
+      </w:r>
+      <w:r>
+        <w:br/>
         <w:t>De student gaat geen testproces adviseren.</w:t>
       </w:r>
     </w:p>
@@ -182,7 +171,13 @@
         <w:br/>
       </w:r>
       <w:r>
-        <w:t>De student definieert het probleemdomein.</w:t>
+        <w:t xml:space="preserve">De student definieert </w:t>
+      </w:r>
+      <w:r>
+        <w:t xml:space="preserve">in het requirementsanalyseproces </w:t>
+      </w:r>
+      <w:r>
+        <w:t>het probleemdomein.</w:t>
       </w:r>
       <w:r>
         <w:tab/>
@@ -193,40 +188,51 @@
       <w:r>
         <w:t xml:space="preserve">De student verzamelt </w:t>
       </w:r>
-      <w:proofErr w:type="spellStart"/>
-      <w:r>
-        <w:t>requirements</w:t>
-      </w:r>
-      <w:proofErr w:type="spellEnd"/>
+      <w:r>
+        <w:t xml:space="preserve">in het requirementsanalyseproces </w:t>
+      </w:r>
+      <w:r>
+        <w:t>requirements.</w:t>
+      </w:r>
+      <w:r>
+        <w:t xml:space="preserve"> En past</w:t>
+      </w:r>
+      <w:r>
+        <w:t xml:space="preserve"> ASVS, RRM</w:t>
+      </w:r>
+      <w:r>
+        <w:t xml:space="preserve"> en</w:t>
+      </w:r>
+      <w:r>
+        <w:t xml:space="preserve"> ISO25010</w:t>
+      </w:r>
+      <w:r>
+        <w:t xml:space="preserve"> toe.</w:t>
+      </w:r>
+      <w:r>
+        <w:br/>
+      </w:r>
+      <w:r>
+        <w:t xml:space="preserve">De student analyseert </w:t>
+      </w:r>
+      <w:r>
+        <w:t>en specificeert in het requirementsproces</w:t>
+      </w:r>
       <w:r>
         <w:t>.</w:t>
       </w:r>
       <w:r>
-        <w:t xml:space="preserve"> En past</w:t>
-      </w:r>
-      <w:r>
-        <w:t xml:space="preserve"> ASVS, RRM</w:t>
-      </w:r>
-      <w:r>
-        <w:t xml:space="preserve"> en</w:t>
-      </w:r>
-      <w:r>
-        <w:t xml:space="preserve"> ISO25010</w:t>
-      </w:r>
-      <w:r>
-        <w:t xml:space="preserve"> toe.</w:t>
-      </w:r>
-      <w:r>
-        <w:br/>
-      </w:r>
-      <w:r>
-        <w:t xml:space="preserve">De student analyseert </w:t>
-      </w:r>
-      <w:proofErr w:type="spellStart"/>
-      <w:r>
-        <w:t>requirements</w:t>
-      </w:r>
-      <w:proofErr w:type="spellEnd"/>
+        <w:tab/>
+      </w:r>
+      <w:r>
+        <w:br/>
+      </w:r>
+      <w:r>
+        <w:t>De student specificeert requirements</w:t>
+      </w:r>
+      <w:r>
+        <w:t xml:space="preserve"> in het requirementsproces</w:t>
+      </w:r>
       <w:r>
         <w:t>.</w:t>
       </w:r>
@@ -237,24 +243,13 @@
         <w:br/>
       </w:r>
       <w:r>
-        <w:t xml:space="preserve">De student specificeert </w:t>
-      </w:r>
-      <w:proofErr w:type="spellStart"/>
-      <w:r>
-        <w:t>requirements</w:t>
-      </w:r>
-      <w:proofErr w:type="spellEnd"/>
+        <w:t>De student voert een analyse uit</w:t>
+      </w:r>
+      <w:r>
+        <w:t xml:space="preserve"> in het pakketselectieproces</w:t>
+      </w:r>
       <w:r>
         <w:t>.</w:t>
-      </w:r>
-      <w:r>
-        <w:tab/>
-      </w:r>
-      <w:r>
-        <w:br/>
-      </w:r>
-      <w:r>
-        <w:t>De student voert een analyse uit.</w:t>
       </w:r>
       <w:r>
         <w:rPr>
@@ -280,34 +275,21 @@
         <w:br/>
       </w:r>
       <w:r>
-        <w:t>De student managet het ontwikkelproces</w:t>
-      </w:r>
-      <w:r>
-        <w:t xml:space="preserve">. En past </w:t>
-      </w:r>
-      <w:r>
-        <w:t>Documentbeheer WHM</w:t>
-      </w:r>
-      <w:r>
-        <w:t xml:space="preserve"> en </w:t>
-      </w:r>
-      <w:r>
-        <w:t>APA</w:t>
-      </w:r>
-      <w:r>
-        <w:t xml:space="preserve"> toe.</w:t>
-      </w:r>
-      <w:r>
-        <w:br/>
-      </w:r>
-      <w:r>
-        <w:t xml:space="preserve">De student beheert </w:t>
-      </w:r>
-      <w:proofErr w:type="spellStart"/>
-      <w:r>
-        <w:t>requirements</w:t>
-      </w:r>
-      <w:proofErr w:type="spellEnd"/>
+        <w:t xml:space="preserve">De student managet het </w:t>
+      </w:r>
+      <w:r>
+        <w:t>beheerproces</w:t>
+      </w:r>
+      <w:r>
+        <w:t>. En past Documentbeheer WHM en APA toe.</w:t>
+      </w:r>
+      <w:r>
+        <w:br/>
+        <w:t>De student beheert requirements</w:t>
+      </w:r>
+      <w:r>
+        <w:t xml:space="preserve"> in het requirementsanalyseproces</w:t>
+      </w:r>
       <w:r>
         <w:t>.</w:t>
       </w:r>
@@ -316,27 +298,39 @@
       </w:r>
       <w:r>
         <w:br/>
-      </w:r>
-      <w:r>
-        <w:t>De student beheert de ontwikkelstraat.</w:t>
-      </w:r>
-      <w:r>
-        <w:tab/>
-      </w:r>
-      <w:r>
-        <w:br/>
-      </w:r>
-      <w:r>
-        <w:t>De student gaat geen ontwikkelstraat evalueren.</w:t>
-      </w:r>
-      <w:r>
-        <w:tab/>
-      </w:r>
-      <w:r>
-        <w:br/>
-      </w:r>
-      <w:r>
-        <w:t>De student gaat geen configuratie-, change- en releasemanagement uitvoeren.</w:t>
+        <w:t>De student beheert de ontwikkelstraat</w:t>
+      </w:r>
+      <w:r>
+        <w:t xml:space="preserve"> in het beheerproces</w:t>
+      </w:r>
+      <w:r>
+        <w:t>.</w:t>
+      </w:r>
+      <w:r>
+        <w:tab/>
+      </w:r>
+      <w:r>
+        <w:br/>
+        <w:t>De student gaat geen ontwikkelstraat evalueren</w:t>
+      </w:r>
+      <w:r>
+        <w:t xml:space="preserve"> in het beheerproces</w:t>
+      </w:r>
+      <w:r>
+        <w:t>.</w:t>
+      </w:r>
+      <w:r>
+        <w:tab/>
+      </w:r>
+      <w:r>
+        <w:br/>
+        <w:t>De student gaat geen configuratie-, change- en releasemanagement uitvoeren</w:t>
+      </w:r>
+      <w:r>
+        <w:t xml:space="preserve"> in het beheerproces</w:t>
+      </w:r>
+      <w:r>
+        <w:t>.</w:t>
       </w:r>
       <w:r>
         <w:tab/>
@@ -358,111 +352,46 @@
         <w:br/>
       </w:r>
       <w:r>
-        <w:t>De student maakt gebruik van een gegeven opgestelde teststrategie.</w:t>
-      </w:r>
-      <w:r>
-        <w:t xml:space="preserve"> En past </w:t>
-      </w:r>
-      <w:r>
-        <w:t xml:space="preserve">TDD, </w:t>
-      </w:r>
-      <w:proofErr w:type="spellStart"/>
-      <w:r>
-        <w:t>mutation</w:t>
-      </w:r>
-      <w:proofErr w:type="spellEnd"/>
-      <w:r>
-        <w:t xml:space="preserve"> </w:t>
-      </w:r>
-      <w:proofErr w:type="spellStart"/>
-      <w:r>
-        <w:t>testing</w:t>
-      </w:r>
-      <w:proofErr w:type="spellEnd"/>
-      <w:r>
-        <w:t>, E2E, unittesten, integratietesten</w:t>
-      </w:r>
-      <w:r>
-        <w:t xml:space="preserve"> en het</w:t>
-      </w:r>
-      <w:r>
-        <w:t xml:space="preserve"> V-model</w:t>
-      </w:r>
-      <w:r>
-        <w:t xml:space="preserve"> toe.</w:t>
-      </w:r>
-      <w:r>
-        <w:br/>
-      </w:r>
-      <w:r>
-        <w:t>De student stelt een ontwerp op.</w:t>
-      </w:r>
-      <w:r>
-        <w:t xml:space="preserve"> En past </w:t>
-      </w:r>
-      <w:r>
-        <w:t xml:space="preserve">HBO-ICT </w:t>
-      </w:r>
-      <w:proofErr w:type="spellStart"/>
-      <w:r>
-        <w:t>richlijnen</w:t>
-      </w:r>
-      <w:proofErr w:type="spellEnd"/>
-      <w:r>
-        <w:t xml:space="preserve"> ontwerpen, wiskunde basis, UML, </w:t>
-      </w:r>
-      <w:proofErr w:type="spellStart"/>
-      <w:r>
-        <w:t>wireframes</w:t>
-      </w:r>
-      <w:proofErr w:type="spellEnd"/>
-      <w:r>
-        <w:t xml:space="preserve">, C4, SOLID, DRY, Clean Architecture,  </w:t>
-      </w:r>
-      <w:proofErr w:type="spellStart"/>
-      <w:r>
-        <w:t>Threat</w:t>
-      </w:r>
-      <w:proofErr w:type="spellEnd"/>
-      <w:r>
-        <w:t xml:space="preserve"> Model, </w:t>
-      </w:r>
-      <w:proofErr w:type="spellStart"/>
-      <w:r>
-        <w:t>evil</w:t>
-      </w:r>
-      <w:proofErr w:type="spellEnd"/>
-      <w:r>
-        <w:t xml:space="preserve"> </w:t>
-      </w:r>
-      <w:proofErr w:type="spellStart"/>
-      <w:r>
-        <w:t>userstories</w:t>
-      </w:r>
-      <w:proofErr w:type="spellEnd"/>
-      <w:r>
-        <w:t xml:space="preserve"> en</w:t>
-      </w:r>
-      <w:r>
-        <w:t xml:space="preserve"> KISS</w:t>
-      </w:r>
-      <w:r>
-        <w:t xml:space="preserve"> toe.</w:t>
-      </w:r>
-      <w:r>
-        <w:br/>
-      </w:r>
-      <w:r>
-        <w:t>De student stelt de kwaliteit vast.</w:t>
-      </w:r>
-      <w:r>
-        <w:tab/>
-      </w:r>
-      <w:r>
-        <w:br/>
-      </w:r>
-      <w:r>
-        <w:t>De student stelt een testontwerp op.</w:t>
+        <w:t>De student maakt gebruik van een gegeven opgestelde teststrategie</w:t>
+      </w:r>
+      <w:r>
+        <w:t xml:space="preserve"> in het testproces</w:t>
+      </w:r>
+      <w:r>
+        <w:t>. En past TDD, mutation testing, E2E, unittesten, integratietesten en het V-model toe.</w:t>
+      </w:r>
+      <w:r>
+        <w:br/>
+        <w:t>De student stelt een ontwerp op</w:t>
+      </w:r>
+      <w:r>
+        <w:t xml:space="preserve"> in het ontwerpproces</w:t>
+      </w:r>
+      <w:r>
+        <w:t>. En past HBO-ICT richlijnen ontwerpen, wiskunde basis, UML, wireframes, C4, SOLID, DRY, Clean Architecture,  Threat Model, evil userstories en KISS toe.</w:t>
+      </w:r>
+      <w:r>
+        <w:br/>
+        <w:t>De student stelt de kwaliteit vast</w:t>
+      </w:r>
+      <w:r>
+        <w:t xml:space="preserve"> in het ontwerpproces</w:t>
+      </w:r>
+      <w:r>
+        <w:t>.</w:t>
+      </w:r>
+      <w:r>
+        <w:tab/>
+      </w:r>
+      <w:r>
+        <w:br/>
+        <w:t>De student stelt een testontwerp op</w:t>
+      </w:r>
+      <w:r>
+        <w:t xml:space="preserve"> in het testproces</w:t>
+      </w:r>
+      <w:r>
+        <w:t>.</w:t>
       </w:r>
       <w:r>
         <w:tab/>
@@ -484,7 +413,13 @@
         <w:br/>
       </w:r>
       <w:r>
-        <w:t>De student richt de ontwikkelomgeving in.</w:t>
+        <w:t>De student richt de ontwikkelomgeving in</w:t>
+      </w:r>
+      <w:r>
+        <w:t>, in het implementatieproces</w:t>
+      </w:r>
+      <w:r>
+        <w:t>.</w:t>
       </w:r>
       <w:r>
         <w:tab/>
@@ -496,6 +431,9 @@
         <w:t>De student bouwt een softwaresysteem</w:t>
       </w:r>
       <w:r>
+        <w:t xml:space="preserve"> in het implementatieproces</w:t>
+      </w:r>
+      <w:r>
         <w:t xml:space="preserve">. En past </w:t>
       </w:r>
       <w:r>
@@ -514,13 +452,11 @@
         <w:br/>
       </w:r>
       <w:r>
-        <w:t xml:space="preserve">De student gaat geen applicatie </w:t>
-      </w:r>
-      <w:proofErr w:type="spellStart"/>
-      <w:r>
-        <w:t>refactoren</w:t>
-      </w:r>
-      <w:proofErr w:type="spellEnd"/>
+        <w:t>De student gaat geen applicatie refactoren</w:t>
+      </w:r>
+      <w:r>
+        <w:t xml:space="preserve"> in het implementatieproces</w:t>
+      </w:r>
       <w:r>
         <w:t>.</w:t>
       </w:r>
@@ -531,25 +467,43 @@
         <w:br/>
       </w:r>
       <w:r>
-        <w:t>De student beredeneert bouwkeuzes.</w:t>
-      </w:r>
-      <w:r>
-        <w:tab/>
-      </w:r>
-      <w:r>
-        <w:br/>
-      </w:r>
-      <w:r>
-        <w:t>De student stelt een test op.</w:t>
-      </w:r>
-      <w:r>
-        <w:tab/>
-      </w:r>
-      <w:r>
-        <w:br/>
-      </w:r>
-      <w:r>
-        <w:t>De student voert een test uit.</w:t>
+        <w:t>De student beredeneert bouwkeuzes</w:t>
+      </w:r>
+      <w:r>
+        <w:t xml:space="preserve"> in het implementatieproces</w:t>
+      </w:r>
+      <w:r>
+        <w:t>.</w:t>
+      </w:r>
+      <w:r>
+        <w:tab/>
+      </w:r>
+      <w:r>
+        <w:br/>
+      </w:r>
+      <w:r>
+        <w:t>De student stelt een test op</w:t>
+      </w:r>
+      <w:r>
+        <w:t xml:space="preserve"> in het testproces</w:t>
+      </w:r>
+      <w:r>
+        <w:t>.</w:t>
+      </w:r>
+      <w:r>
+        <w:tab/>
+      </w:r>
+      <w:r>
+        <w:br/>
+      </w:r>
+      <w:r>
+        <w:t>De student voert een test uit</w:t>
+      </w:r>
+      <w:r>
+        <w:t xml:space="preserve"> in het testproces</w:t>
+      </w:r>
+      <w:r>
+        <w:t>.</w:t>
       </w:r>
       <w:r>
         <w:tab/>
@@ -559,31 +513,41 @@
         <w:br/>
       </w:r>
       <w:r>
-        <w:t>De student evalueert een test.</w:t>
-      </w:r>
-      <w:r>
-        <w:tab/>
-      </w:r>
-      <w:r>
-        <w:br/>
-      </w:r>
-      <w:r>
-        <w:t>De student gebruikt het beheersysteem.</w:t>
-      </w:r>
-      <w:r>
-        <w:tab/>
-      </w:r>
-      <w:r>
-        <w:br/>
-      </w:r>
-      <w:r>
-        <w:t xml:space="preserve">De student gaat geen software </w:t>
-      </w:r>
-      <w:proofErr w:type="spellStart"/>
-      <w:r>
-        <w:t>beschikbaarstellen</w:t>
-      </w:r>
-      <w:proofErr w:type="spellEnd"/>
+        <w:t>De student evalueert een test</w:t>
+      </w:r>
+      <w:r>
+        <w:t xml:space="preserve"> in het testproces</w:t>
+      </w:r>
+      <w:r>
+        <w:t>.</w:t>
+      </w:r>
+      <w:r>
+        <w:tab/>
+      </w:r>
+      <w:r>
+        <w:br/>
+      </w:r>
+      <w:r>
+        <w:t>De student gebruikt het beheersysteem</w:t>
+      </w:r>
+      <w:r>
+        <w:t xml:space="preserve"> in het beheerproces</w:t>
+      </w:r>
+      <w:r>
+        <w:t>.</w:t>
+      </w:r>
+      <w:r>
+        <w:tab/>
+      </w:r>
+      <w:r>
+        <w:br/>
+      </w:r>
+      <w:r>
+        <w:t>De student gaat geen software beschikbaarstellen</w:t>
+      </w:r>
+      <w:r>
+        <w:t xml:space="preserve"> in het beheerproces</w:t>
+      </w:r>
       <w:r>
         <w:t>.</w:t>
       </w:r>
@@ -621,19 +585,8 @@
       </w:r>
     </w:p>
     <w:p>
-      <w:proofErr w:type="spellStart"/>
-      <w:r>
-        <w:t>HBO-i</w:t>
-      </w:r>
-      <w:proofErr w:type="spellEnd"/>
-      <w:r>
-        <w:t xml:space="preserve"> schrijft als context voor niveau </w:t>
-      </w:r>
-      <w:r>
-        <w:t>3</w:t>
-      </w:r>
-      <w:r>
-        <w:t xml:space="preserve"> voor: </w:t>
+      <w:r>
+        <w:t xml:space="preserve">HBO-i schrijft als context voor niveau 3 voor: </w:t>
       </w:r>
       <w:r>
         <w:t>Schaalbaar software systeem en aansluitend bij bestaande systemen</w:t>
@@ -645,121 +598,20 @@
     <w:p>
       <w:pPr>
         <w:rPr>
-          <w:b/>
-          <w:bCs/>
+          <w:color w:val="FF0000"/>
         </w:rPr>
       </w:pPr>
       <w:r>
         <w:rPr>
-          <w:b/>
-          <w:bCs/>
-        </w:rPr>
-        <w:t>Adviseren</w:t>
-      </w:r>
-      <w:r>
-        <w:rPr>
-          <w:b/>
-          <w:bCs/>
-        </w:rPr>
-        <w:br/>
-      </w:r>
-      <w:r>
-        <w:t xml:space="preserve">De student valideert </w:t>
-      </w:r>
-      <w:proofErr w:type="spellStart"/>
-      <w:r>
-        <w:t>requirements.</w:t>
-      </w:r>
-      <w:proofErr w:type="spellEnd"/>
-      <w:r>
-        <w:br/>
-      </w:r>
-      <w:r>
-        <w:t>De student adviseert over de onderdeelselectie.</w:t>
-      </w:r>
-      <w:r>
-        <w:br/>
-      </w:r>
-      <w:r>
-        <w:t>De student adviseert over de architectuur.</w:t>
-      </w:r>
-      <w:r>
-        <w:br/>
-      </w:r>
-      <w:r>
-        <w:t>De student gaat geen testproces adviseren.</w:t>
-      </w:r>
-      <w:r>
-        <w:rPr>
-          <w:b/>
-          <w:bCs/>
-        </w:rPr>
-        <w:br/>
-      </w:r>
-    </w:p>
-    <w:p>
-      <w:r>
-        <w:rPr>
-          <w:b/>
-          <w:bCs/>
-        </w:rPr>
-        <w:t>Analyseren</w:t>
-      </w:r>
-      <w:r>
-        <w:rPr>
-          <w:b/>
-          <w:bCs/>
-        </w:rPr>
-        <w:tab/>
-      </w:r>
-      <w:r>
-        <w:rPr>
-          <w:b/>
-          <w:bCs/>
-        </w:rPr>
-        <w:br/>
-      </w:r>
-      <w:r>
-        <w:t>De student definieert het probleemdomein.</w:t>
-      </w:r>
-      <w:r>
-        <w:br/>
-      </w:r>
-      <w:r>
-        <w:t xml:space="preserve">De student verzamelt </w:t>
-      </w:r>
-      <w:proofErr w:type="spellStart"/>
-      <w:r>
-        <w:t>requirements.</w:t>
-      </w:r>
-      <w:proofErr w:type="spellEnd"/>
-      <w:r>
-        <w:br/>
-      </w:r>
-      <w:r>
-        <w:t xml:space="preserve">De student analyseert </w:t>
-      </w:r>
-      <w:proofErr w:type="spellStart"/>
-      <w:r>
-        <w:t>requirements.</w:t>
-      </w:r>
-      <w:proofErr w:type="spellEnd"/>
-      <w:r>
-        <w:br/>
-      </w:r>
-      <w:r>
-        <w:t xml:space="preserve">De student specificeert </w:t>
-      </w:r>
-      <w:proofErr w:type="spellStart"/>
-      <w:r>
-        <w:t>requirements.</w:t>
-      </w:r>
-      <w:proofErr w:type="spellEnd"/>
-      <w:r>
-        <w:br/>
-      </w:r>
-      <w:r>
-        <w:t>De student voert een analyse uit.</w:t>
+          <w:color w:val="FF0000"/>
+        </w:rPr>
+        <w:t>Processen nog toevoegen</w:t>
+      </w:r>
+      <w:r>
+        <w:rPr>
+          <w:color w:val="FF0000"/>
+        </w:rPr>
+        <w:t>, zoals bij niveau 2.</w:t>
       </w:r>
     </w:p>
     <w:p>
@@ -767,116 +619,280 @@
         <w:rPr>
           <w:b/>
           <w:bCs/>
+          <w:color w:val="A6A6A6" w:themeColor="background1" w:themeShade="A6"/>
         </w:rPr>
       </w:pPr>
       <w:r>
         <w:rPr>
           <w:b/>
           <w:bCs/>
-        </w:rPr>
-        <w:t>Manage &amp; Control</w:t>
-      </w:r>
-      <w:r>
-        <w:rPr>
-          <w:b/>
-          <w:bCs/>
-        </w:rPr>
-        <w:br/>
-      </w:r>
-      <w:r>
-        <w:t>De student managet het ontwikkelproces.</w:t>
-      </w:r>
-      <w:r>
-        <w:rPr>
-          <w:b/>
-          <w:bCs/>
-        </w:rPr>
-        <w:br/>
-      </w:r>
-      <w:r>
-        <w:t xml:space="preserve">De student beheert </w:t>
-      </w:r>
-      <w:proofErr w:type="spellStart"/>
-      <w:r>
-        <w:t>requirements.</w:t>
-      </w:r>
-      <w:proofErr w:type="spellEnd"/>
-      <w:r>
-        <w:rPr>
-          <w:b/>
-          <w:bCs/>
-        </w:rPr>
-        <w:br/>
-      </w:r>
-      <w:r>
-        <w:t>De student beheert de ontwikkelstraat.</w:t>
-      </w:r>
-      <w:r>
-        <w:rPr>
-          <w:b/>
-          <w:bCs/>
-        </w:rPr>
-        <w:br/>
-      </w:r>
-      <w:r>
-        <w:t>De student evalueert de ontwikkelstraat.</w:t>
-      </w:r>
-      <w:r>
-        <w:rPr>
-          <w:b/>
-          <w:bCs/>
-        </w:rPr>
-        <w:br/>
-      </w:r>
-      <w:r>
-        <w:t>De student voert configuratie-, change- en releasemanagement uit.</w:t>
-      </w:r>
-      <w:r>
-        <w:tab/>
+          <w:color w:val="A6A6A6" w:themeColor="background1" w:themeShade="A6"/>
+        </w:rPr>
+        <w:t>Adviseren</w:t>
+      </w:r>
+      <w:r>
+        <w:rPr>
+          <w:b/>
+          <w:bCs/>
+          <w:color w:val="A6A6A6" w:themeColor="background1" w:themeShade="A6"/>
+        </w:rPr>
+        <w:br/>
+      </w:r>
+      <w:r>
+        <w:rPr>
+          <w:color w:val="A6A6A6" w:themeColor="background1" w:themeShade="A6"/>
+        </w:rPr>
+        <w:t>De student valideert requirements.</w:t>
+      </w:r>
+      <w:r>
+        <w:rPr>
+          <w:color w:val="A6A6A6" w:themeColor="background1" w:themeShade="A6"/>
+        </w:rPr>
+        <w:br/>
+        <w:t>De student adviseert over de onderdeelselectie.</w:t>
+      </w:r>
+      <w:r>
+        <w:rPr>
+          <w:color w:val="A6A6A6" w:themeColor="background1" w:themeShade="A6"/>
+        </w:rPr>
+        <w:br/>
+        <w:t>De student adviseert over de architectuur.</w:t>
+      </w:r>
+      <w:r>
+        <w:rPr>
+          <w:color w:val="A6A6A6" w:themeColor="background1" w:themeShade="A6"/>
+        </w:rPr>
+        <w:br/>
+        <w:t>De student gaat geen testproces adviseren.</w:t>
+      </w:r>
+      <w:r>
+        <w:rPr>
+          <w:b/>
+          <w:bCs/>
+          <w:color w:val="A6A6A6" w:themeColor="background1" w:themeShade="A6"/>
+        </w:rPr>
+        <w:br/>
       </w:r>
     </w:p>
     <w:p>
-      <w:r>
-        <w:rPr>
-          <w:b/>
-          <w:bCs/>
-        </w:rPr>
-        <w:t>Ontwerpen</w:t>
-      </w:r>
-      <w:r>
-        <w:rPr>
-          <w:b/>
-          <w:bCs/>
-        </w:rPr>
-        <w:br/>
-      </w:r>
-      <w:r>
-        <w:t>De student stelt een teststrategie op.</w:t>
-      </w:r>
-      <w:r>
-        <w:br/>
-      </w:r>
-      <w:r>
-        <w:t>De student stelt een ontwerp op.</w:t>
-      </w:r>
-      <w:r>
-        <w:br/>
-      </w:r>
-      <w:r>
-        <w:t>De student stelt de kwaliteit vast.</w:t>
-      </w:r>
-      <w:r>
-        <w:br/>
-      </w:r>
-      <w:r>
-        <w:t>De student stelt een testontwerp op.</w:t>
+      <w:pPr>
+        <w:rPr>
+          <w:color w:val="A6A6A6" w:themeColor="background1" w:themeShade="A6"/>
+        </w:rPr>
+      </w:pPr>
+      <w:r>
+        <w:rPr>
+          <w:b/>
+          <w:bCs/>
+          <w:color w:val="A6A6A6" w:themeColor="background1" w:themeShade="A6"/>
+        </w:rPr>
+        <w:t>Analyseren</w:t>
+      </w:r>
+      <w:r>
+        <w:rPr>
+          <w:b/>
+          <w:bCs/>
+          <w:color w:val="A6A6A6" w:themeColor="background1" w:themeShade="A6"/>
+        </w:rPr>
+        <w:tab/>
+      </w:r>
+      <w:r>
+        <w:rPr>
+          <w:b/>
+          <w:bCs/>
+          <w:color w:val="A6A6A6" w:themeColor="background1" w:themeShade="A6"/>
+        </w:rPr>
+        <w:br/>
+      </w:r>
+      <w:r>
+        <w:rPr>
+          <w:color w:val="A6A6A6" w:themeColor="background1" w:themeShade="A6"/>
+        </w:rPr>
+        <w:t>De student definieert het probleemdomein.</w:t>
+      </w:r>
+      <w:r>
+        <w:rPr>
+          <w:color w:val="A6A6A6" w:themeColor="background1" w:themeShade="A6"/>
+        </w:rPr>
+        <w:br/>
+        <w:t>De student verzamelt requirements.</w:t>
+      </w:r>
+      <w:r>
+        <w:rPr>
+          <w:color w:val="A6A6A6" w:themeColor="background1" w:themeShade="A6"/>
+        </w:rPr>
+        <w:br/>
+        <w:t>De student analyseert requirements.</w:t>
+      </w:r>
+      <w:r>
+        <w:rPr>
+          <w:color w:val="A6A6A6" w:themeColor="background1" w:themeShade="A6"/>
+        </w:rPr>
+        <w:br/>
+        <w:t>De student specificeert requirements.</w:t>
+      </w:r>
+      <w:r>
+        <w:rPr>
+          <w:color w:val="A6A6A6" w:themeColor="background1" w:themeShade="A6"/>
+        </w:rPr>
+        <w:br/>
+        <w:t>De student voert een analyse uit.</w:t>
       </w:r>
     </w:p>
     <w:p>
-      <w:r>
-        <w:rPr>
-          <w:b/>
-          <w:bCs/>
+      <w:pPr>
+        <w:rPr>
+          <w:b/>
+          <w:bCs/>
+          <w:color w:val="A6A6A6" w:themeColor="background1" w:themeShade="A6"/>
+        </w:rPr>
+      </w:pPr>
+      <w:r>
+        <w:rPr>
+          <w:b/>
+          <w:bCs/>
+          <w:color w:val="A6A6A6" w:themeColor="background1" w:themeShade="A6"/>
+        </w:rPr>
+        <w:t>Manage &amp; Control</w:t>
+      </w:r>
+      <w:r>
+        <w:rPr>
+          <w:b/>
+          <w:bCs/>
+          <w:color w:val="A6A6A6" w:themeColor="background1" w:themeShade="A6"/>
+        </w:rPr>
+        <w:br/>
+      </w:r>
+      <w:r>
+        <w:rPr>
+          <w:color w:val="A6A6A6" w:themeColor="background1" w:themeShade="A6"/>
+        </w:rPr>
+        <w:t>De student managet het ontwikkelproces.</w:t>
+      </w:r>
+      <w:r>
+        <w:rPr>
+          <w:b/>
+          <w:bCs/>
+          <w:color w:val="A6A6A6" w:themeColor="background1" w:themeShade="A6"/>
+        </w:rPr>
+        <w:br/>
+      </w:r>
+      <w:r>
+        <w:rPr>
+          <w:color w:val="A6A6A6" w:themeColor="background1" w:themeShade="A6"/>
+        </w:rPr>
+        <w:t>De student beheert requirements.</w:t>
+      </w:r>
+      <w:r>
+        <w:rPr>
+          <w:b/>
+          <w:bCs/>
+          <w:color w:val="A6A6A6" w:themeColor="background1" w:themeShade="A6"/>
+        </w:rPr>
+        <w:br/>
+      </w:r>
+      <w:r>
+        <w:rPr>
+          <w:color w:val="A6A6A6" w:themeColor="background1" w:themeShade="A6"/>
+        </w:rPr>
+        <w:t>De student beheert de ontwikkelstraat.</w:t>
+      </w:r>
+      <w:r>
+        <w:rPr>
+          <w:b/>
+          <w:bCs/>
+          <w:color w:val="A6A6A6" w:themeColor="background1" w:themeShade="A6"/>
+        </w:rPr>
+        <w:br/>
+      </w:r>
+      <w:r>
+        <w:rPr>
+          <w:color w:val="A6A6A6" w:themeColor="background1" w:themeShade="A6"/>
+        </w:rPr>
+        <w:t>De student evalueert de ontwikkelstraat.</w:t>
+      </w:r>
+      <w:r>
+        <w:rPr>
+          <w:b/>
+          <w:bCs/>
+          <w:color w:val="A6A6A6" w:themeColor="background1" w:themeShade="A6"/>
+        </w:rPr>
+        <w:br/>
+      </w:r>
+      <w:r>
+        <w:rPr>
+          <w:color w:val="A6A6A6" w:themeColor="background1" w:themeShade="A6"/>
+        </w:rPr>
+        <w:t>De student voert configuratie-, change- en releasemanagement uit.</w:t>
+      </w:r>
+      <w:r>
+        <w:rPr>
+          <w:color w:val="A6A6A6" w:themeColor="background1" w:themeShade="A6"/>
+        </w:rPr>
+        <w:tab/>
+      </w:r>
+    </w:p>
+    <w:p>
+      <w:pPr>
+        <w:rPr>
+          <w:color w:val="A6A6A6" w:themeColor="background1" w:themeShade="A6"/>
+        </w:rPr>
+      </w:pPr>
+      <w:r>
+        <w:rPr>
+          <w:b/>
+          <w:bCs/>
+          <w:color w:val="A6A6A6" w:themeColor="background1" w:themeShade="A6"/>
+        </w:rPr>
+        <w:t>Ontwerpen</w:t>
+      </w:r>
+      <w:r>
+        <w:rPr>
+          <w:b/>
+          <w:bCs/>
+          <w:color w:val="A6A6A6" w:themeColor="background1" w:themeShade="A6"/>
+        </w:rPr>
+        <w:br/>
+      </w:r>
+      <w:r>
+        <w:rPr>
+          <w:color w:val="A6A6A6" w:themeColor="background1" w:themeShade="A6"/>
+        </w:rPr>
+        <w:t>De student stelt een teststrategie op.</w:t>
+      </w:r>
+      <w:r>
+        <w:rPr>
+          <w:color w:val="A6A6A6" w:themeColor="background1" w:themeShade="A6"/>
+        </w:rPr>
+        <w:br/>
+        <w:t>De student stelt een ontwerp op.</w:t>
+      </w:r>
+      <w:r>
+        <w:rPr>
+          <w:color w:val="A6A6A6" w:themeColor="background1" w:themeShade="A6"/>
+        </w:rPr>
+        <w:br/>
+        <w:t>De student stelt de kwaliteit vast.</w:t>
+      </w:r>
+      <w:r>
+        <w:rPr>
+          <w:color w:val="A6A6A6" w:themeColor="background1" w:themeShade="A6"/>
+        </w:rPr>
+        <w:br/>
+        <w:t>De student stelt een testontwerp op.</w:t>
+      </w:r>
+    </w:p>
+    <w:p>
+      <w:pPr>
+        <w:rPr>
+          <w:color w:val="A6A6A6" w:themeColor="background1" w:themeShade="A6"/>
+        </w:rPr>
+      </w:pPr>
+      <w:r>
+        <w:rPr>
+          <w:b/>
+          <w:bCs/>
+          <w:color w:val="A6A6A6" w:themeColor="background1" w:themeShade="A6"/>
         </w:rPr>
         <w:t>Realiseren</w:t>
       </w:r>
@@ -884,100 +900,119 @@
         <w:rPr>
           <w:b/>
           <w:bCs/>
-        </w:rPr>
-        <w:br/>
-      </w:r>
-      <w:r>
+          <w:color w:val="A6A6A6" w:themeColor="background1" w:themeShade="A6"/>
+        </w:rPr>
+        <w:br/>
+      </w:r>
+      <w:r>
+        <w:rPr>
+          <w:color w:val="A6A6A6" w:themeColor="background1" w:themeShade="A6"/>
+        </w:rPr>
         <w:t>De student richt de ontwikkelomgeving in.</w:t>
       </w:r>
       <w:r>
-        <w:tab/>
-      </w:r>
-      <w:r>
-        <w:br/>
-      </w:r>
-      <w:r>
+        <w:rPr>
+          <w:color w:val="A6A6A6" w:themeColor="background1" w:themeShade="A6"/>
+        </w:rPr>
+        <w:tab/>
+      </w:r>
+      <w:r>
+        <w:rPr>
+          <w:color w:val="A6A6A6" w:themeColor="background1" w:themeShade="A6"/>
+        </w:rPr>
+        <w:br/>
         <w:t>De student bouwt een softwaresysteem.</w:t>
       </w:r>
       <w:r>
-        <w:tab/>
-      </w:r>
-      <w:r>
-        <w:br/>
-      </w:r>
-      <w:r>
-        <w:t xml:space="preserve">De student </w:t>
-      </w:r>
-      <w:proofErr w:type="spellStart"/>
-      <w:r>
-        <w:t>refactort</w:t>
-      </w:r>
-      <w:proofErr w:type="spellEnd"/>
-      <w:r>
-        <w:t xml:space="preserve"> een applicatie.</w:t>
-      </w:r>
-      <w:r>
-        <w:tab/>
-      </w:r>
-      <w:r>
-        <w:br/>
-      </w:r>
-      <w:r>
+        <w:rPr>
+          <w:color w:val="A6A6A6" w:themeColor="background1" w:themeShade="A6"/>
+        </w:rPr>
+        <w:tab/>
+      </w:r>
+      <w:r>
+        <w:rPr>
+          <w:color w:val="A6A6A6" w:themeColor="background1" w:themeShade="A6"/>
+        </w:rPr>
+        <w:br/>
+        <w:t>De student refactort een applicatie.</w:t>
+      </w:r>
+      <w:r>
+        <w:rPr>
+          <w:color w:val="A6A6A6" w:themeColor="background1" w:themeShade="A6"/>
+        </w:rPr>
+        <w:tab/>
+      </w:r>
+      <w:r>
+        <w:rPr>
+          <w:color w:val="A6A6A6" w:themeColor="background1" w:themeShade="A6"/>
+        </w:rPr>
+        <w:br/>
         <w:t>De student beredeneert bouwkeuzes.</w:t>
       </w:r>
       <w:r>
-        <w:tab/>
-      </w:r>
-      <w:r>
-        <w:br/>
-      </w:r>
-      <w:r>
+        <w:rPr>
+          <w:color w:val="A6A6A6" w:themeColor="background1" w:themeShade="A6"/>
+        </w:rPr>
+        <w:tab/>
+      </w:r>
+      <w:r>
+        <w:rPr>
+          <w:color w:val="A6A6A6" w:themeColor="background1" w:themeShade="A6"/>
+        </w:rPr>
+        <w:br/>
         <w:t>De student stelt een test op.</w:t>
       </w:r>
       <w:r>
-        <w:tab/>
-      </w:r>
-      <w:r>
-        <w:br/>
-      </w:r>
-      <w:r>
+        <w:rPr>
+          <w:color w:val="A6A6A6" w:themeColor="background1" w:themeShade="A6"/>
+        </w:rPr>
+        <w:tab/>
+      </w:r>
+      <w:r>
+        <w:rPr>
+          <w:color w:val="A6A6A6" w:themeColor="background1" w:themeShade="A6"/>
+        </w:rPr>
+        <w:br/>
         <w:t>De student voert een test uit.</w:t>
       </w:r>
       <w:r>
-        <w:tab/>
-      </w:r>
-      <w:r>
-        <w:br/>
-      </w:r>
-      <w:r>
+        <w:rPr>
+          <w:color w:val="A6A6A6" w:themeColor="background1" w:themeShade="A6"/>
+        </w:rPr>
+        <w:tab/>
+      </w:r>
+      <w:r>
+        <w:rPr>
+          <w:color w:val="A6A6A6" w:themeColor="background1" w:themeShade="A6"/>
+        </w:rPr>
+        <w:br/>
         <w:t>De student evalueert een test.</w:t>
       </w:r>
       <w:r>
-        <w:tab/>
-      </w:r>
-      <w:r>
-        <w:br/>
-      </w:r>
-      <w:r>
+        <w:rPr>
+          <w:color w:val="A6A6A6" w:themeColor="background1" w:themeShade="A6"/>
+        </w:rPr>
+        <w:tab/>
+      </w:r>
+      <w:r>
+        <w:rPr>
+          <w:color w:val="A6A6A6" w:themeColor="background1" w:themeShade="A6"/>
+        </w:rPr>
+        <w:br/>
         <w:t>De student gebruikt het beheersysteem.</w:t>
       </w:r>
       <w:r>
-        <w:tab/>
-      </w:r>
-      <w:r>
-        <w:br/>
-      </w:r>
-      <w:r>
-        <w:t>De student stelt software beschikbaar.</w:t>
-      </w:r>
-      <w:r>
-        <w:t xml:space="preserve"> En past </w:t>
-      </w:r>
-      <w:r>
-        <w:t>CI/CD</w:t>
-      </w:r>
-      <w:r>
-        <w:t xml:space="preserve"> toe.</w:t>
+        <w:rPr>
+          <w:color w:val="A6A6A6" w:themeColor="background1" w:themeShade="A6"/>
+        </w:rPr>
+        <w:tab/>
+      </w:r>
+      <w:r>
+        <w:rPr>
+          <w:color w:val="A6A6A6" w:themeColor="background1" w:themeShade="A6"/>
+        </w:rPr>
+        <w:br/>
+        <w:t>De student stelt software beschikbaar. En past CI/CD toe.</w:t>
       </w:r>
     </w:p>
     <w:p/>

</xml_diff>